<commit_message>
Got most recent code from google drive
</commit_message>
<xml_diff>
--- a/P4_ BTs for Planet Wars.docx
+++ b/P4_ BTs for Planet Wars.docx
@@ -1289,12 +1289,12 @@
           <wp:inline distB="114300" distT="114300" distL="114300" distR="114300">
             <wp:extent cx="4682216" cy="3195638"/>
             <wp:effectExtent b="0" l="0" r="0" t="0"/>
-            <wp:docPr id="1" name="image02.png"/>
+            <wp:docPr id="1" name="image01.png"/>
             <a:graphic>
               <a:graphicData uri="http://schemas.openxmlformats.org/drawingml/2006/picture">
                 <pic:pic>
                   <pic:nvPicPr>
-                    <pic:cNvPr id="0" name="image02.png"/>
+                    <pic:cNvPr id="0" name="image01.png"/>
                     <pic:cNvPicPr preferRelativeResize="0"/>
                   </pic:nvPicPr>
                   <pic:blipFill>
@@ -1635,7 +1635,20 @@
         <w:rPr>
           <w:rtl w:val="0"/>
         </w:rPr>
-        <w:t xml:space="preserve">- This is the primary point of execution for your code. </w:t>
+        <w:t xml:space="preserve">-</w:t>
+      </w:r>
+      <w:r>
+        <w:rPr>
+          <w:b w:val="1"/>
+          <w:rtl w:val="0"/>
+        </w:rPr>
+        <w:t xml:space="preserve"> This is the primary point of execution for your code.</w:t>
+      </w:r>
+      <w:r>
+        <w:rPr>
+          <w:rtl w:val="0"/>
+        </w:rPr>
+        <w:t xml:space="preserve"> </w:t>
       </w:r>
       <w:r>
         <w:rPr>

</xml_diff>